<commit_message>
userguide and test plan
</commit_message>
<xml_diff>
--- a/Bit Geeks - Project/Gone Sin Mal (User Documentation)/User Decoumentation (Admin).docx
+++ b/Bit Geeks - Project/Gone Sin Mal (User Documentation)/User Decoumentation (Admin).docx
@@ -97,8 +97,8 @@
                                       <w:noProof/>
                                     </w:rPr>
                                     <w:drawing>
-                                      <wp:inline distT="0" distB="0" distL="0" distR="0" wp14:anchorId="41653240" wp14:editId="6245A979">
-                                        <wp:extent cx="2333625" cy="1684421"/>
+                                      <wp:inline distT="0" distB="0" distL="0" distR="0" wp14:anchorId="41653240" wp14:editId="6E2C9882">
+                                        <wp:extent cx="3267109" cy="1887663"/>
                                         <wp:effectExtent l="0" t="0" r="0" b="0"/>
                                         <wp:docPr id="139" name="Picture 139"/>
                                         <wp:cNvGraphicFramePr>
@@ -111,7 +111,7 @@
                                                 <pic:cNvPr id="2" name="tree crop.jpg"/>
                                                 <pic:cNvPicPr/>
                                               </pic:nvPicPr>
-                                              <pic:blipFill rotWithShape="1">
+                                              <pic:blipFill>
                                                 <a:blip r:embed="rId6">
                                                   <a:extLst>
                                                     <a:ext uri="{28A0092B-C50C-407E-A947-70E740481C1C}">
@@ -119,13 +119,14 @@
                                                     </a:ext>
                                                   </a:extLst>
                                                 </a:blip>
-                                                <a:srcRect l="31086" t="18831" r="27566" b="29513"/>
-                                                <a:stretch/>
+                                                <a:stretch>
+                                                  <a:fillRect/>
+                                                </a:stretch>
                                               </pic:blipFill>
                                               <pic:spPr bwMode="auto">
                                                 <a:xfrm>
                                                   <a:off x="0" y="0"/>
-                                                  <a:ext cx="2375272" cy="1714482"/>
+                                                  <a:ext cx="3282426" cy="1896513"/>
                                                 </a:xfrm>
                                                 <a:prstGeom prst="rect">
                                                   <a:avLst/>
@@ -152,13 +153,12 @@
                                       <w:rFonts w:ascii="Times New Roman" w:hAnsi="Times New Roman" w:cs="Times New Roman"/>
                                       <w:caps/>
                                       <w:color w:val="191919" w:themeColor="text1" w:themeTint="E6"/>
-                                      <w:sz w:val="40"/>
+                                      <w:sz w:val="36"/>
                                       <w:szCs w:val="72"/>
                                     </w:rPr>
                                     <w:alias w:val="Title"/>
                                     <w:tag w:val=""/>
                                     <w:id w:val="-438379639"/>
-                                    <w:showingPlcHdr/>
                                     <w:dataBinding w:prefixMappings="xmlns:ns0='http://purl.org/dc/elements/1.1/' xmlns:ns1='http://schemas.openxmlformats.org/package/2006/metadata/core-properties' " w:xpath="/ns1:coreProperties[1]/ns0:title[1]" w:storeItemID="{6C3C8BC8-F283-45AE-878A-BAB7291924A1}"/>
                                     <w:text/>
                                   </w:sdtPr>
@@ -181,10 +181,10 @@
                                           <w:rFonts w:ascii="Times New Roman" w:hAnsi="Times New Roman" w:cs="Times New Roman"/>
                                           <w:caps/>
                                           <w:color w:val="191919" w:themeColor="text1" w:themeTint="E6"/>
-                                          <w:sz w:val="40"/>
+                                          <w:sz w:val="36"/>
                                           <w:szCs w:val="72"/>
                                         </w:rPr>
-                                        <w:t xml:space="preserve">     </w:t>
+                                        <w:t>User Documentatoin</w:t>
                                       </w:r>
                                     </w:p>
                                   </w:sdtContent>
@@ -219,6 +219,14 @@
                                           <w:szCs w:val="24"/>
                                         </w:rPr>
                                         <w:t>Admin</w:t>
+                                      </w:r>
+                                      <w:r>
+                                        <w:rPr>
+                                          <w:color w:val="000000" w:themeColor="text1"/>
+                                          <w:sz w:val="24"/>
+                                          <w:szCs w:val="24"/>
+                                        </w:rPr>
+                                        <w:t>-Side</w:t>
                                       </w:r>
                                     </w:p>
                                   </w:sdtContent>
@@ -416,8 +424,8 @@
                                 <w:noProof/>
                               </w:rPr>
                               <w:drawing>
-                                <wp:inline distT="0" distB="0" distL="0" distR="0" wp14:anchorId="41653240" wp14:editId="6245A979">
-                                  <wp:extent cx="2333625" cy="1684421"/>
+                                <wp:inline distT="0" distB="0" distL="0" distR="0" wp14:anchorId="41653240" wp14:editId="6E2C9882">
+                                  <wp:extent cx="3267109" cy="1887663"/>
                                   <wp:effectExtent l="0" t="0" r="0" b="0"/>
                                   <wp:docPr id="139" name="Picture 139"/>
                                   <wp:cNvGraphicFramePr>
@@ -430,7 +438,7 @@
                                           <pic:cNvPr id="2" name="tree crop.jpg"/>
                                           <pic:cNvPicPr/>
                                         </pic:nvPicPr>
-                                        <pic:blipFill rotWithShape="1">
+                                        <pic:blipFill>
                                           <a:blip r:embed="rId6">
                                             <a:extLst>
                                               <a:ext uri="{28A0092B-C50C-407E-A947-70E740481C1C}">
@@ -438,13 +446,14 @@
                                               </a:ext>
                                             </a:extLst>
                                           </a:blip>
-                                          <a:srcRect l="31086" t="18831" r="27566" b="29513"/>
-                                          <a:stretch/>
+                                          <a:stretch>
+                                            <a:fillRect/>
+                                          </a:stretch>
                                         </pic:blipFill>
                                         <pic:spPr bwMode="auto">
                                           <a:xfrm>
                                             <a:off x="0" y="0"/>
-                                            <a:ext cx="2375272" cy="1714482"/>
+                                            <a:ext cx="3282426" cy="1896513"/>
                                           </a:xfrm>
                                           <a:prstGeom prst="rect">
                                             <a:avLst/>
@@ -471,13 +480,12 @@
                                 <w:rFonts w:ascii="Times New Roman" w:hAnsi="Times New Roman" w:cs="Times New Roman"/>
                                 <w:caps/>
                                 <w:color w:val="191919" w:themeColor="text1" w:themeTint="E6"/>
-                                <w:sz w:val="40"/>
+                                <w:sz w:val="36"/>
                                 <w:szCs w:val="72"/>
                               </w:rPr>
                               <w:alias w:val="Title"/>
                               <w:tag w:val=""/>
                               <w:id w:val="-438379639"/>
-                              <w:showingPlcHdr/>
                               <w:dataBinding w:prefixMappings="xmlns:ns0='http://purl.org/dc/elements/1.1/' xmlns:ns1='http://schemas.openxmlformats.org/package/2006/metadata/core-properties' " w:xpath="/ns1:coreProperties[1]/ns0:title[1]" w:storeItemID="{6C3C8BC8-F283-45AE-878A-BAB7291924A1}"/>
                               <w:text/>
                             </w:sdtPr>
@@ -500,10 +508,10 @@
                                     <w:rFonts w:ascii="Times New Roman" w:hAnsi="Times New Roman" w:cs="Times New Roman"/>
                                     <w:caps/>
                                     <w:color w:val="191919" w:themeColor="text1" w:themeTint="E6"/>
-                                    <w:sz w:val="40"/>
+                                    <w:sz w:val="36"/>
                                     <w:szCs w:val="72"/>
                                   </w:rPr>
-                                  <w:t xml:space="preserve">     </w:t>
+                                  <w:t>User Documentatoin</w:t>
                                 </w:r>
                               </w:p>
                             </w:sdtContent>
@@ -538,6 +546,14 @@
                                     <w:szCs w:val="24"/>
                                   </w:rPr>
                                   <w:t>Admin</w:t>
+                                </w:r>
+                                <w:r>
+                                  <w:rPr>
+                                    <w:color w:val="000000" w:themeColor="text1"/>
+                                    <w:sz w:val="24"/>
+                                    <w:szCs w:val="24"/>
+                                  </w:rPr>
+                                  <w:t>-Side</w:t>
                                 </w:r>
                               </w:p>
                             </w:sdtContent>
@@ -758,6 +774,188 @@
           <w:rFonts w:ascii="Verdana" w:hAnsi="Verdana"/>
           <w:sz w:val="24"/>
         </w:rPr>
+        <w:t>First Log in Page</w:t>
+      </w:r>
+    </w:p>
+    <w:p>
+      <w:pPr>
+        <w:spacing w:line="360" w:lineRule="auto"/>
+        <w:jc w:val="both"/>
+        <w:rPr>
+          <w:rFonts w:ascii="Verdana" w:hAnsi="Verdana"/>
+          <w:sz w:val="20"/>
+        </w:rPr>
+      </w:pPr>
+      <w:r>
+        <w:tab/>
+        <w:t xml:space="preserve"> </w:t>
+      </w:r>
+      <w:bookmarkStart w:id="0" w:name="_GoBack"/>
+      <w:r>
+        <w:rPr>
+          <w:rFonts w:ascii="Verdana" w:hAnsi="Verdana"/>
+          <w:sz w:val="20"/>
+        </w:rPr>
+        <w:t>This is the first log in page of the admin, and you need to log in with your Facebook account with username and password.</w:t>
+      </w:r>
+      <w:r>
+        <w:rPr>
+          <w:rFonts w:ascii="Verdana" w:hAnsi="Verdana"/>
+          <w:sz w:val="20"/>
+        </w:rPr>
+        <w:t xml:space="preserve"> </w:t>
+      </w:r>
+      <w:r>
+        <w:rPr>
+          <w:rFonts w:ascii="Verdana" w:hAnsi="Verdana"/>
+          <w:sz w:val="20"/>
+        </w:rPr>
+        <w:t>And you need to open your GPS and WiFi or internet to use the Gone Sin Mal application.</w:t>
+      </w:r>
+      <w:bookmarkEnd w:id="0"/>
+    </w:p>
+    <w:p>
+      <w:pPr>
+        <w:jc w:val="center"/>
+        <w:rPr>
+          <w:rFonts w:ascii="Verdana" w:hAnsi="Verdana"/>
+        </w:rPr>
+      </w:pPr>
+      <w:r>
+        <w:rPr>
+          <w:rFonts w:ascii="Verdana" w:hAnsi="Verdana"/>
+          <w:noProof/>
+        </w:rPr>
+        <w:drawing>
+          <wp:inline distT="0" distB="0" distL="0" distR="0" wp14:anchorId="2ABE2861" wp14:editId="30407D1F">
+            <wp:extent cx="3020060" cy="4488815"/>
+            <wp:effectExtent l="0" t="0" r="8890" b="6985"/>
+            <wp:docPr id="3" name="Picture 3"/>
+            <wp:cNvGraphicFramePr>
+              <a:graphicFrameLocks xmlns:a="http://schemas.openxmlformats.org/drawingml/2006/main" noChangeAspect="1"/>
+            </wp:cNvGraphicFramePr>
+            <a:graphic xmlns:a="http://schemas.openxmlformats.org/drawingml/2006/main">
+              <a:graphicData uri="http://schemas.openxmlformats.org/drawingml/2006/picture">
+                <pic:pic xmlns:pic="http://schemas.openxmlformats.org/drawingml/2006/picture">
+                  <pic:nvPicPr>
+                    <pic:cNvPr id="0" name="Picture 11"/>
+                    <pic:cNvPicPr>
+                      <a:picLocks noChangeAspect="1" noChangeArrowheads="1"/>
+                    </pic:cNvPicPr>
+                  </pic:nvPicPr>
+                  <pic:blipFill>
+                    <a:blip r:embed="rId7">
+                      <a:extLst>
+                        <a:ext uri="{28A0092B-C50C-407E-A947-70E740481C1C}">
+                          <a14:useLocalDpi xmlns:a14="http://schemas.microsoft.com/office/drawing/2010/main" val="0"/>
+                        </a:ext>
+                      </a:extLst>
+                    </a:blip>
+                    <a:srcRect/>
+                    <a:stretch>
+                      <a:fillRect/>
+                    </a:stretch>
+                  </pic:blipFill>
+                  <pic:spPr bwMode="auto">
+                    <a:xfrm>
+                      <a:off x="0" y="0"/>
+                      <a:ext cx="3020060" cy="4488815"/>
+                    </a:xfrm>
+                    <a:prstGeom prst="rect">
+                      <a:avLst/>
+                    </a:prstGeom>
+                    <a:noFill/>
+                    <a:ln>
+                      <a:noFill/>
+                    </a:ln>
+                  </pic:spPr>
+                </pic:pic>
+              </a:graphicData>
+            </a:graphic>
+          </wp:inline>
+        </w:drawing>
+      </w:r>
+    </w:p>
+    <w:p>
+      <w:pPr>
+        <w:spacing w:line="360" w:lineRule="auto"/>
+        <w:jc w:val="both"/>
+        <w:rPr>
+          <w:rFonts w:ascii="Verdana" w:hAnsi="Verdana"/>
+          <w:sz w:val="20"/>
+          <w:szCs w:val="20"/>
+        </w:rPr>
+      </w:pPr>
+    </w:p>
+    <w:p>
+      <w:pPr>
+        <w:spacing w:line="360" w:lineRule="auto"/>
+        <w:jc w:val="both"/>
+        <w:rPr>
+          <w:rFonts w:ascii="Verdana" w:hAnsi="Verdana"/>
+          <w:sz w:val="20"/>
+          <w:szCs w:val="20"/>
+        </w:rPr>
+      </w:pPr>
+    </w:p>
+    <w:p>
+      <w:pPr>
+        <w:spacing w:line="360" w:lineRule="auto"/>
+        <w:jc w:val="both"/>
+        <w:rPr>
+          <w:rFonts w:ascii="Verdana" w:hAnsi="Verdana"/>
+          <w:sz w:val="20"/>
+          <w:szCs w:val="20"/>
+        </w:rPr>
+      </w:pPr>
+    </w:p>
+    <w:p>
+      <w:pPr>
+        <w:spacing w:line="360" w:lineRule="auto"/>
+        <w:jc w:val="both"/>
+        <w:rPr>
+          <w:rFonts w:ascii="Verdana" w:hAnsi="Verdana"/>
+          <w:sz w:val="20"/>
+          <w:szCs w:val="20"/>
+        </w:rPr>
+      </w:pPr>
+    </w:p>
+    <w:p>
+      <w:pPr>
+        <w:spacing w:line="360" w:lineRule="auto"/>
+        <w:jc w:val="both"/>
+        <w:rPr>
+          <w:rFonts w:ascii="Verdana" w:hAnsi="Verdana"/>
+          <w:sz w:val="20"/>
+          <w:szCs w:val="20"/>
+        </w:rPr>
+      </w:pPr>
+    </w:p>
+    <w:p>
+      <w:pPr>
+        <w:spacing w:line="360" w:lineRule="auto"/>
+        <w:jc w:val="both"/>
+        <w:rPr>
+          <w:rFonts w:ascii="Verdana" w:hAnsi="Verdana"/>
+          <w:sz w:val="20"/>
+          <w:szCs w:val="20"/>
+        </w:rPr>
+      </w:pPr>
+    </w:p>
+    <w:p>
+      <w:pPr>
+        <w:pStyle w:val="Heading1"/>
+        <w:rPr>
+          <w:rFonts w:ascii="Verdana" w:hAnsi="Verdana"/>
+          <w:sz w:val="24"/>
+        </w:rPr>
+      </w:pPr>
+      <w:r>
+        <w:rPr>
+          <w:rFonts w:ascii="Verdana" w:hAnsi="Verdana"/>
+          <w:sz w:val="24"/>
+        </w:rPr>
+        <w:lastRenderedPageBreak/>
         <w:t>Log in Page</w:t>
       </w:r>
     </w:p>
@@ -811,7 +1009,7 @@
                     <pic:cNvPicPr/>
                   </pic:nvPicPr>
                   <pic:blipFill>
-                    <a:blip r:embed="rId7">
+                    <a:blip r:embed="rId8">
                       <a:extLst>
                         <a:ext uri="{28A0092B-C50C-407E-A947-70E740481C1C}">
                           <a14:useLocalDpi xmlns:a14="http://schemas.microsoft.com/office/drawing/2010/main" val="0"/>
@@ -902,42 +1100,42 @@
           <w:rFonts w:ascii="Verdana" w:hAnsi="Verdana"/>
           <w:sz w:val="24"/>
         </w:rPr>
+        <w:t>Navigation Bar</w:t>
+      </w:r>
+    </w:p>
+    <w:p>
+      <w:pPr>
+        <w:rPr>
+          <w:rFonts w:ascii="Verdana" w:hAnsi="Verdana"/>
+          <w:sz w:val="20"/>
+        </w:rPr>
+      </w:pPr>
+      <w:r>
+        <w:tab/>
+      </w:r>
+      <w:r>
+        <w:rPr>
+          <w:rFonts w:ascii="Verdana" w:hAnsi="Verdana"/>
+          <w:sz w:val="20"/>
+        </w:rPr>
+        <w:t>This is the navigation bar of the admin-side and you can navigate to other page or screen by clicking buttons.</w:t>
+      </w:r>
+    </w:p>
+    <w:p>
+      <w:pPr>
+        <w:jc w:val="center"/>
+        <w:rPr>
+          <w:rFonts w:ascii="Verdana" w:hAnsi="Verdana"/>
+          <w:sz w:val="20"/>
+        </w:rPr>
+      </w:pPr>
+      <w:r>
+        <w:rPr>
+          <w:rFonts w:ascii="Verdana" w:hAnsi="Verdana"/>
+          <w:noProof/>
+          <w:sz w:val="20"/>
+        </w:rPr>
         <w:lastRenderedPageBreak/>
-        <w:t>Navigation Bar</w:t>
-      </w:r>
-    </w:p>
-    <w:p>
-      <w:pPr>
-        <w:rPr>
-          <w:rFonts w:ascii="Verdana" w:hAnsi="Verdana"/>
-          <w:sz w:val="20"/>
-        </w:rPr>
-      </w:pPr>
-      <w:r>
-        <w:tab/>
-      </w:r>
-      <w:r>
-        <w:rPr>
-          <w:rFonts w:ascii="Verdana" w:hAnsi="Verdana"/>
-          <w:sz w:val="20"/>
-        </w:rPr>
-        <w:t>This is the navigation bar of the admin-side and you can navigate to other page or screen by clicking buttons.</w:t>
-      </w:r>
-    </w:p>
-    <w:p>
-      <w:pPr>
-        <w:jc w:val="center"/>
-        <w:rPr>
-          <w:rFonts w:ascii="Verdana" w:hAnsi="Verdana"/>
-          <w:sz w:val="20"/>
-        </w:rPr>
-      </w:pPr>
-      <w:r>
-        <w:rPr>
-          <w:rFonts w:ascii="Verdana" w:hAnsi="Verdana"/>
-          <w:noProof/>
-          <w:sz w:val="20"/>
-        </w:rPr>
         <w:drawing>
           <wp:inline distT="0" distB="0" distL="0" distR="0" wp14:anchorId="02479E4E" wp14:editId="690DE841">
             <wp:extent cx="3560373" cy="2164268"/>
@@ -954,7 +1152,7 @@
                     <pic:cNvPicPr/>
                   </pic:nvPicPr>
                   <pic:blipFill>
-                    <a:blip r:embed="rId8">
+                    <a:blip r:embed="rId9">
                       <a:extLst>
                         <a:ext uri="{28A0092B-C50C-407E-A947-70E740481C1C}">
                           <a14:useLocalDpi xmlns:a14="http://schemas.microsoft.com/office/drawing/2010/main" val="0"/>
@@ -1018,21 +1216,7 @@
           <w:rFonts w:ascii="Verdana" w:hAnsi="Verdana"/>
           <w:sz w:val="20"/>
         </w:rPr>
-        <w:t>You can reach the refund page by</w:t>
-      </w:r>
-      <w:r>
-        <w:rPr>
-          <w:rFonts w:ascii="Verdana" w:hAnsi="Verdana"/>
-          <w:sz w:val="20"/>
-        </w:rPr>
-        <w:t xml:space="preserve"> clicking the Refund button</w:t>
-      </w:r>
-      <w:r>
-        <w:rPr>
-          <w:rFonts w:ascii="Verdana" w:hAnsi="Verdana"/>
-          <w:sz w:val="20"/>
-        </w:rPr>
-        <w:t xml:space="preserve"> and Admin can refund the coins that </w:t>
+        <w:t xml:space="preserve">You can reach the refund page by clicking the Refund button and Admin can refund the coins that </w:t>
       </w:r>
       <w:r>
         <w:rPr>
@@ -1048,8 +1232,6 @@
         </w:rPr>
         <w:t xml:space="preserve"> request </w:t>
       </w:r>
-      <w:bookmarkStart w:id="0" w:name="_GoBack"/>
-      <w:bookmarkEnd w:id="0"/>
     </w:p>
     <w:p>
       <w:pPr>
@@ -1180,35 +1362,35 @@
           <w:rFonts w:ascii="Verdana" w:hAnsi="Verdana"/>
           <w:sz w:val="24"/>
         </w:rPr>
+        <w:t xml:space="preserve">Home Page </w:t>
+      </w:r>
+    </w:p>
+    <w:p>
+      <w:pPr>
+        <w:rPr>
+          <w:rFonts w:ascii="Verdana" w:hAnsi="Verdana"/>
+        </w:rPr>
+      </w:pPr>
+      <w:r>
+        <w:tab/>
+      </w:r>
+      <w:r>
+        <w:rPr>
+          <w:rFonts w:ascii="Verdana" w:hAnsi="Verdana"/>
+          <w:sz w:val="20"/>
+        </w:rPr>
+        <w:t xml:space="preserve">This is the Admin Home page of the Gone Sin Mal app and you can view the coins status. </w:t>
+      </w:r>
+    </w:p>
+    <w:p>
+      <w:pPr>
+        <w:jc w:val="center"/>
+      </w:pPr>
+      <w:r>
+        <w:rPr>
+          <w:noProof/>
+        </w:rPr>
         <w:lastRenderedPageBreak/>
-        <w:t xml:space="preserve">Home Page </w:t>
-      </w:r>
-    </w:p>
-    <w:p>
-      <w:pPr>
-        <w:rPr>
-          <w:rFonts w:ascii="Verdana" w:hAnsi="Verdana"/>
-        </w:rPr>
-      </w:pPr>
-      <w:r>
-        <w:tab/>
-      </w:r>
-      <w:r>
-        <w:rPr>
-          <w:rFonts w:ascii="Verdana" w:hAnsi="Verdana"/>
-          <w:sz w:val="20"/>
-        </w:rPr>
-        <w:t xml:space="preserve">This is the Admin Home page of the Gone Sin Mal app and you can view the coins status. </w:t>
-      </w:r>
-    </w:p>
-    <w:p>
-      <w:pPr>
-        <w:jc w:val="center"/>
-      </w:pPr>
-      <w:r>
-        <w:rPr>
-          <w:noProof/>
-        </w:rPr>
         <w:drawing>
           <wp:inline distT="0" distB="0" distL="0" distR="0" wp14:anchorId="11BD04E8" wp14:editId="59E965A0">
             <wp:extent cx="5505165" cy="6858594"/>
@@ -1225,7 +1407,7 @@
                     <pic:cNvPicPr/>
                   </pic:nvPicPr>
                   <pic:blipFill>
-                    <a:blip r:embed="rId9">
+                    <a:blip r:embed="rId10">
                       <a:extLst>
                         <a:ext uri="{28A0092B-C50C-407E-A947-70E740481C1C}">
                           <a14:useLocalDpi xmlns:a14="http://schemas.microsoft.com/office/drawing/2010/main" val="0"/>
@@ -1269,48 +1451,48 @@
           <w:rFonts w:ascii="Verdana" w:hAnsi="Verdana"/>
           <w:sz w:val="24"/>
         </w:rPr>
+        <w:t xml:space="preserve">Refund Page </w:t>
+      </w:r>
+    </w:p>
+    <w:p>
+      <w:pPr>
+        <w:rPr>
+          <w:rFonts w:ascii="Verdana" w:hAnsi="Verdana"/>
+          <w:sz w:val="20"/>
+        </w:rPr>
+      </w:pPr>
+      <w:r>
+        <w:tab/>
+      </w:r>
+      <w:r>
+        <w:rPr>
+          <w:rFonts w:ascii="Verdana" w:hAnsi="Verdana"/>
+          <w:sz w:val="20"/>
+        </w:rPr>
+        <w:t xml:space="preserve">In refund page, </w:t>
+      </w:r>
+      <w:r>
+        <w:rPr>
+          <w:rFonts w:ascii="Verdana" w:hAnsi="Verdana"/>
+          <w:sz w:val="20"/>
+        </w:rPr>
+        <w:t>you can view the refund request from the restaurant owner.</w:t>
+      </w:r>
+    </w:p>
+    <w:p>
+      <w:pPr>
+        <w:rPr>
+          <w:rFonts w:ascii="Verdana" w:hAnsi="Verdana"/>
+          <w:sz w:val="20"/>
+        </w:rPr>
+      </w:pPr>
+      <w:r>
+        <w:rPr>
+          <w:rFonts w:ascii="Verdana" w:hAnsi="Verdana"/>
+          <w:noProof/>
+          <w:sz w:val="20"/>
+        </w:rPr>
         <w:lastRenderedPageBreak/>
-        <w:t xml:space="preserve">Refund Page </w:t>
-      </w:r>
-    </w:p>
-    <w:p>
-      <w:pPr>
-        <w:rPr>
-          <w:rFonts w:ascii="Verdana" w:hAnsi="Verdana"/>
-          <w:sz w:val="20"/>
-        </w:rPr>
-      </w:pPr>
-      <w:r>
-        <w:tab/>
-      </w:r>
-      <w:r>
-        <w:rPr>
-          <w:rFonts w:ascii="Verdana" w:hAnsi="Verdana"/>
-          <w:sz w:val="20"/>
-        </w:rPr>
-        <w:t xml:space="preserve">In refund page, </w:t>
-      </w:r>
-      <w:r>
-        <w:rPr>
-          <w:rFonts w:ascii="Verdana" w:hAnsi="Verdana"/>
-          <w:sz w:val="20"/>
-        </w:rPr>
-        <w:t>you can view the refund request from the restaurant owner.</w:t>
-      </w:r>
-    </w:p>
-    <w:p>
-      <w:pPr>
-        <w:rPr>
-          <w:rFonts w:ascii="Verdana" w:hAnsi="Verdana"/>
-          <w:sz w:val="20"/>
-        </w:rPr>
-      </w:pPr>
-      <w:r>
-        <w:rPr>
-          <w:rFonts w:ascii="Verdana" w:hAnsi="Verdana"/>
-          <w:noProof/>
-          <w:sz w:val="20"/>
-        </w:rPr>
         <w:drawing>
           <wp:inline distT="0" distB="0" distL="0" distR="0" wp14:anchorId="17DFB087" wp14:editId="419AB0FF">
             <wp:extent cx="5985164" cy="6490335"/>
@@ -1327,7 +1509,7 @@
                     <pic:cNvPicPr/>
                   </pic:nvPicPr>
                   <pic:blipFill>
-                    <a:blip r:embed="rId10">
+                    <a:blip r:embed="rId11">
                       <a:extLst>
                         <a:ext uri="{28A0092B-C50C-407E-A947-70E740481C1C}">
                           <a14:useLocalDpi xmlns:a14="http://schemas.microsoft.com/office/drawing/2010/main" val="0"/>
@@ -1442,7 +1624,7 @@
                     <pic:cNvPicPr/>
                   </pic:nvPicPr>
                   <pic:blipFill>
-                    <a:blip r:embed="rId11">
+                    <a:blip r:embed="rId12">
                       <a:extLst>
                         <a:ext uri="{28A0092B-C50C-407E-A947-70E740481C1C}">
                           <a14:useLocalDpi xmlns:a14="http://schemas.microsoft.com/office/drawing/2010/main" val="0"/>
@@ -1549,7 +1731,7 @@
                     <pic:cNvPicPr/>
                   </pic:nvPicPr>
                   <pic:blipFill>
-                    <a:blip r:embed="rId12">
+                    <a:blip r:embed="rId13">
                       <a:extLst>
                         <a:ext uri="{28A0092B-C50C-407E-A947-70E740481C1C}">
                           <a14:useLocalDpi xmlns:a14="http://schemas.microsoft.com/office/drawing/2010/main" val="0"/>
@@ -1639,7 +1821,7 @@
                     <pic:cNvPicPr/>
                   </pic:nvPicPr>
                   <pic:blipFill>
-                    <a:blip r:embed="rId13">
+                    <a:blip r:embed="rId14">
                       <a:extLst>
                         <a:ext uri="{28A0092B-C50C-407E-A947-70E740481C1C}">
                           <a14:useLocalDpi xmlns:a14="http://schemas.microsoft.com/office/drawing/2010/main" val="0"/>
@@ -1787,7 +1969,7 @@
                     <pic:cNvPicPr/>
                   </pic:nvPicPr>
                   <pic:blipFill>
-                    <a:blip r:embed="rId14">
+                    <a:blip r:embed="rId15">
                       <a:extLst>
                         <a:ext uri="{28A0092B-C50C-407E-A947-70E740481C1C}">
                           <a14:useLocalDpi xmlns:a14="http://schemas.microsoft.com/office/drawing/2010/main" val="0"/>

</xml_diff>